<commit_message>
Se subió el plan de prebas para componentes
</commit_message>
<xml_diff>
--- a/Documentos1/Formatos_Documentos/Plan de pruebas para componentes.docx
+++ b/Documentos1/Formatos_Documentos/Plan de pruebas para componentes.docx
@@ -237,9 +237,11 @@
       </w:tblPr>
       <w:tblGrid>
         <w:gridCol w:w="1714"/>
-        <w:gridCol w:w="2625"/>
-        <w:gridCol w:w="2671"/>
-        <w:gridCol w:w="863"/>
+        <w:gridCol w:w="2624"/>
+        <w:gridCol w:w="619"/>
+        <w:gridCol w:w="2051"/>
+        <w:gridCol w:w="75"/>
+        <w:gridCol w:w="790"/>
         <w:gridCol w:w="2972"/>
       </w:tblGrid>
       <w:tr>
@@ -250,7 +252,7 @@
         <w:tc>
           <w:tcPr>
             <w:cnfStyle w:val="001000000000" w:firstRow="0" w:lastRow="0" w:firstColumn="1" w:lastColumn="0" w:oddVBand="0" w:evenVBand="0" w:oddHBand="0" w:evenHBand="0" w:firstRowFirstColumn="0" w:firstRowLastColumn="0" w:lastRowFirstColumn="0" w:lastRowLastColumn="0"/>
-            <w:tcW w:w="1050" w:type="dxa"/>
+            <w:tcW w:w="1654" w:type="dxa"/>
           </w:tcPr>
           <w:p>
             <w:pPr>
@@ -264,7 +266,6 @@
             <w:r>
               <w:rPr>
                 <w:rFonts w:ascii="Arial" w:hAnsi="Arial" w:cs="Arial"/>
-                <w:color w:val="000000" w:themeColor="text1"/>
                 <w:sz w:val="24"/>
                 <w:szCs w:val="24"/>
               </w:rPr>
@@ -274,8 +275,8 @@
         </w:tc>
         <w:tc>
           <w:tcPr>
-            <w:tcW w:w="9675" w:type="dxa"/>
-            <w:gridSpan w:val="4"/>
+            <w:tcW w:w="3203" w:type="dxa"/>
+            <w:gridSpan w:val="2"/>
           </w:tcPr>
           <w:p>
             <w:pPr>
@@ -283,12 +284,56 @@
               <w:cnfStyle w:val="100000000000" w:firstRow="1" w:lastRow="0" w:firstColumn="0" w:lastColumn="0" w:oddVBand="0" w:evenVBand="0" w:oddHBand="0" w:evenHBand="0" w:firstRowFirstColumn="0" w:firstRowLastColumn="0" w:lastRowFirstColumn="0" w:lastRowLastColumn="0"/>
               <w:rPr>
                 <w:rFonts w:ascii="Arial" w:hAnsi="Arial" w:cs="Arial"/>
-                <w:sz w:val="24"/>
-                <w:szCs w:val="24"/>
-              </w:rPr>
-            </w:pPr>
-            <w:bookmarkStart w:id="0" w:name="_GoBack"/>
-            <w:bookmarkEnd w:id="0"/>
+                <w:b w:val="0"/>
+                <w:bCs w:val="0"/>
+                <w:sz w:val="24"/>
+                <w:szCs w:val="24"/>
+              </w:rPr>
+            </w:pPr>
+          </w:p>
+        </w:tc>
+        <w:tc>
+          <w:tcPr>
+            <w:tcW w:w="2086" w:type="dxa"/>
+            <w:gridSpan w:val="2"/>
+          </w:tcPr>
+          <w:p>
+            <w:pPr>
+              <w:jc w:val="center"/>
+              <w:cnfStyle w:val="100000000000" w:firstRow="1" w:lastRow="0" w:firstColumn="0" w:lastColumn="0" w:oddVBand="0" w:evenVBand="0" w:oddHBand="0" w:evenHBand="0" w:firstRowFirstColumn="0" w:firstRowLastColumn="0" w:lastRowFirstColumn="0" w:lastRowLastColumn="0"/>
+              <w:rPr>
+                <w:rFonts w:ascii="Arial" w:hAnsi="Arial" w:cs="Arial"/>
+                <w:bCs w:val="0"/>
+                <w:sz w:val="24"/>
+                <w:szCs w:val="24"/>
+              </w:rPr>
+            </w:pPr>
+            <w:r>
+              <w:rPr>
+                <w:rFonts w:ascii="Arial" w:hAnsi="Arial" w:cs="Arial"/>
+                <w:bCs w:val="0"/>
+                <w:sz w:val="24"/>
+                <w:szCs w:val="24"/>
+              </w:rPr>
+              <w:t>Nombre del Responsable</w:t>
+            </w:r>
+          </w:p>
+        </w:tc>
+        <w:tc>
+          <w:tcPr>
+            <w:tcW w:w="3702" w:type="dxa"/>
+            <w:gridSpan w:val="2"/>
+          </w:tcPr>
+          <w:p>
+            <w:pPr>
+              <w:jc w:val="center"/>
+              <w:cnfStyle w:val="100000000000" w:firstRow="1" w:lastRow="0" w:firstColumn="0" w:lastColumn="0" w:oddVBand="0" w:evenVBand="0" w:oddHBand="0" w:evenHBand="0" w:firstRowFirstColumn="0" w:firstRowLastColumn="0" w:lastRowFirstColumn="0" w:lastRowLastColumn="0"/>
+              <w:rPr>
+                <w:rFonts w:ascii="Arial" w:hAnsi="Arial" w:cs="Arial"/>
+                <w:sz w:val="24"/>
+                <w:szCs w:val="24"/>
+              </w:rPr>
+            </w:pPr>
           </w:p>
         </w:tc>
       </w:tr>
@@ -300,7 +345,7 @@
         <w:tc>
           <w:tcPr>
             <w:cnfStyle w:val="001000000000" w:firstRow="0" w:lastRow="0" w:firstColumn="1" w:lastColumn="0" w:oddVBand="0" w:evenVBand="0" w:oddHBand="0" w:evenHBand="0" w:firstRowFirstColumn="0" w:firstRowLastColumn="0" w:lastRowFirstColumn="0" w:lastRowLastColumn="0"/>
-            <w:tcW w:w="1050" w:type="dxa"/>
+            <w:tcW w:w="1654" w:type="dxa"/>
             <w:vMerge w:val="restart"/>
             <w:shd w:val="clear" w:color="auto" w:fill="5B9BD5" w:themeFill="accent5"/>
           </w:tcPr>
@@ -327,7 +372,7 @@
         </w:tc>
         <w:tc>
           <w:tcPr>
-            <w:tcW w:w="2783" w:type="dxa"/>
+            <w:tcW w:w="2584" w:type="dxa"/>
             <w:vMerge w:val="restart"/>
             <w:shd w:val="clear" w:color="auto" w:fill="5B9BD5" w:themeFill="accent5"/>
           </w:tcPr>
@@ -357,7 +402,8 @@
         </w:tc>
         <w:tc>
           <w:tcPr>
-            <w:tcW w:w="2839" w:type="dxa"/>
+            <w:tcW w:w="2630" w:type="dxa"/>
+            <w:gridSpan w:val="2"/>
             <w:vMerge w:val="restart"/>
             <w:shd w:val="clear" w:color="auto" w:fill="5B9BD5" w:themeFill="accent5"/>
           </w:tcPr>
@@ -387,8 +433,8 @@
         </w:tc>
         <w:tc>
           <w:tcPr>
-            <w:tcW w:w="3973" w:type="dxa"/>
-            <w:gridSpan w:val="2"/>
+            <w:tcW w:w="3777" w:type="dxa"/>
+            <w:gridSpan w:val="3"/>
             <w:shd w:val="clear" w:color="auto" w:fill="5B9BD5" w:themeFill="accent5"/>
           </w:tcPr>
           <w:p>
@@ -398,6 +444,7 @@
               <w:rPr>
                 <w:rFonts w:ascii="Arial" w:hAnsi="Arial" w:cs="Arial"/>
                 <w:b/>
+                <w:color w:val="FFFFFF" w:themeColor="background1"/>
                 <w:sz w:val="24"/>
                 <w:szCs w:val="24"/>
               </w:rPr>
@@ -422,7 +469,7 @@
         <w:tc>
           <w:tcPr>
             <w:cnfStyle w:val="001000000000" w:firstRow="0" w:lastRow="0" w:firstColumn="1" w:lastColumn="0" w:oddVBand="0" w:evenVBand="0" w:oddHBand="0" w:evenHBand="0" w:firstRowFirstColumn="0" w:firstRowLastColumn="0" w:lastRowFirstColumn="0" w:lastRowLastColumn="0"/>
-            <w:tcW w:w="1050" w:type="dxa"/>
+            <w:tcW w:w="1654" w:type="dxa"/>
             <w:vMerge/>
             <w:tcBorders>
               <w:bottom w:val="single" w:sz="4" w:space="0" w:color="5B9BD5" w:themeColor="accent5"/>
@@ -434,15 +481,16 @@
               <w:jc w:val="center"/>
               <w:rPr>
                 <w:rFonts w:ascii="Arial" w:hAnsi="Arial" w:cs="Arial"/>
-                <w:sz w:val="24"/>
-                <w:szCs w:val="24"/>
-              </w:rPr>
-            </w:pPr>
-          </w:p>
-        </w:tc>
-        <w:tc>
-          <w:tcPr>
-            <w:tcW w:w="2783" w:type="dxa"/>
+                <w:color w:val="FFFFFF" w:themeColor="background1"/>
+                <w:sz w:val="24"/>
+                <w:szCs w:val="24"/>
+              </w:rPr>
+            </w:pPr>
+          </w:p>
+        </w:tc>
+        <w:tc>
+          <w:tcPr>
+            <w:tcW w:w="2584" w:type="dxa"/>
             <w:vMerge/>
             <w:tcBorders>
               <w:bottom w:val="single" w:sz="4" w:space="0" w:color="5B9BD5" w:themeColor="accent5"/>
@@ -455,15 +503,17 @@
               <w:cnfStyle w:val="000000000000" w:firstRow="0" w:lastRow="0" w:firstColumn="0" w:lastColumn="0" w:oddVBand="0" w:evenVBand="0" w:oddHBand="0" w:evenHBand="0" w:firstRowFirstColumn="0" w:firstRowLastColumn="0" w:lastRowFirstColumn="0" w:lastRowLastColumn="0"/>
               <w:rPr>
                 <w:rFonts w:ascii="Arial" w:hAnsi="Arial" w:cs="Arial"/>
-                <w:sz w:val="24"/>
-                <w:szCs w:val="24"/>
-              </w:rPr>
-            </w:pPr>
-          </w:p>
-        </w:tc>
-        <w:tc>
-          <w:tcPr>
-            <w:tcW w:w="2839" w:type="dxa"/>
+                <w:color w:val="FFFFFF" w:themeColor="background1"/>
+                <w:sz w:val="24"/>
+                <w:szCs w:val="24"/>
+              </w:rPr>
+            </w:pPr>
+          </w:p>
+        </w:tc>
+        <w:tc>
+          <w:tcPr>
+            <w:tcW w:w="2630" w:type="dxa"/>
+            <w:gridSpan w:val="2"/>
             <w:vMerge/>
             <w:tcBorders>
               <w:bottom w:val="single" w:sz="4" w:space="0" w:color="5B9BD5" w:themeColor="accent5"/>
@@ -476,15 +526,17 @@
               <w:cnfStyle w:val="000000000000" w:firstRow="0" w:lastRow="0" w:firstColumn="0" w:lastColumn="0" w:oddVBand="0" w:evenVBand="0" w:oddHBand="0" w:evenHBand="0" w:firstRowFirstColumn="0" w:firstRowLastColumn="0" w:lastRowFirstColumn="0" w:lastRowLastColumn="0"/>
               <w:rPr>
                 <w:rFonts w:ascii="Arial" w:hAnsi="Arial" w:cs="Arial"/>
-                <w:sz w:val="24"/>
-                <w:szCs w:val="24"/>
-              </w:rPr>
-            </w:pPr>
-          </w:p>
-        </w:tc>
-        <w:tc>
-          <w:tcPr>
-            <w:tcW w:w="823" w:type="dxa"/>
+                <w:color w:val="FFFFFF" w:themeColor="background1"/>
+                <w:sz w:val="24"/>
+                <w:szCs w:val="24"/>
+              </w:rPr>
+            </w:pPr>
+          </w:p>
+        </w:tc>
+        <w:tc>
+          <w:tcPr>
+            <w:tcW w:w="825" w:type="dxa"/>
+            <w:gridSpan w:val="2"/>
             <w:tcBorders>
               <w:top w:val="single" w:sz="4" w:space="0" w:color="5B9BD5" w:themeColor="accent5"/>
               <w:bottom w:val="single" w:sz="4" w:space="0" w:color="5B9BD5" w:themeColor="accent5"/>
@@ -518,7 +570,7 @@
         </w:tc>
         <w:tc>
           <w:tcPr>
-            <w:tcW w:w="3110" w:type="dxa"/>
+            <w:tcW w:w="2912" w:type="dxa"/>
             <w:tcBorders>
               <w:top w:val="single" w:sz="4" w:space="0" w:color="5B9BD5" w:themeColor="accent5"/>
               <w:bottom w:val="single" w:sz="4" w:space="0" w:color="5B9BD5" w:themeColor="accent5"/>
@@ -559,17 +611,17 @@
         <w:tc>
           <w:tcPr>
             <w:cnfStyle w:val="001000000000" w:firstRow="0" w:lastRow="0" w:firstColumn="1" w:lastColumn="0" w:oddVBand="0" w:evenVBand="0" w:oddHBand="0" w:evenHBand="0" w:firstRowFirstColumn="0" w:firstRowLastColumn="0" w:lastRowFirstColumn="0" w:lastRowLastColumn="0"/>
-            <w:tcW w:w="1050" w:type="dxa"/>
-          </w:tcPr>
-          <w:p>
-            <w:pPr>
-              <w:jc w:val="center"/>
-            </w:pPr>
-          </w:p>
-        </w:tc>
-        <w:tc>
-          <w:tcPr>
-            <w:tcW w:w="2783" w:type="dxa"/>
+            <w:tcW w:w="1654" w:type="dxa"/>
+          </w:tcPr>
+          <w:p>
+            <w:pPr>
+              <w:jc w:val="center"/>
+            </w:pPr>
+          </w:p>
+        </w:tc>
+        <w:tc>
+          <w:tcPr>
+            <w:tcW w:w="2584" w:type="dxa"/>
           </w:tcPr>
           <w:p>
             <w:pPr>
@@ -580,7 +632,8 @@
         </w:tc>
         <w:tc>
           <w:tcPr>
-            <w:tcW w:w="2839" w:type="dxa"/>
+            <w:tcW w:w="2630" w:type="dxa"/>
+            <w:gridSpan w:val="2"/>
           </w:tcPr>
           <w:p>
             <w:pPr>
@@ -591,7 +644,8 @@
         </w:tc>
         <w:tc>
           <w:tcPr>
-            <w:tcW w:w="823" w:type="dxa"/>
+            <w:tcW w:w="825" w:type="dxa"/>
+            <w:gridSpan w:val="2"/>
           </w:tcPr>
           <w:p>
             <w:pPr>
@@ -608,7 +662,7 @@
         </w:tc>
         <w:tc>
           <w:tcPr>
-            <w:tcW w:w="3110" w:type="dxa"/>
+            <w:tcW w:w="2912" w:type="dxa"/>
           </w:tcPr>
           <w:p>
             <w:pPr>
@@ -631,13 +685,13 @@
         <w:tc>
           <w:tcPr>
             <w:cnfStyle w:val="001000000000" w:firstRow="0" w:lastRow="0" w:firstColumn="1" w:lastColumn="0" w:oddVBand="0" w:evenVBand="0" w:oddHBand="0" w:evenHBand="0" w:firstRowFirstColumn="0" w:firstRowLastColumn="0" w:lastRowFirstColumn="0" w:lastRowLastColumn="0"/>
-            <w:tcW w:w="1050" w:type="dxa"/>
+            <w:tcW w:w="1654" w:type="dxa"/>
           </w:tcPr>
           <w:p/>
         </w:tc>
         <w:tc>
           <w:tcPr>
-            <w:tcW w:w="2783" w:type="dxa"/>
+            <w:tcW w:w="2584" w:type="dxa"/>
           </w:tcPr>
           <w:p>
             <w:pPr>
@@ -647,7 +701,8 @@
         </w:tc>
         <w:tc>
           <w:tcPr>
-            <w:tcW w:w="2839" w:type="dxa"/>
+            <w:tcW w:w="2630" w:type="dxa"/>
+            <w:gridSpan w:val="2"/>
           </w:tcPr>
           <w:p>
             <w:pPr>
@@ -657,7 +712,8 @@
         </w:tc>
         <w:tc>
           <w:tcPr>
-            <w:tcW w:w="823" w:type="dxa"/>
+            <w:tcW w:w="825" w:type="dxa"/>
+            <w:gridSpan w:val="2"/>
           </w:tcPr>
           <w:p>
             <w:pPr>
@@ -667,7 +723,7 @@
         </w:tc>
         <w:tc>
           <w:tcPr>
-            <w:tcW w:w="3110" w:type="dxa"/>
+            <w:tcW w:w="2912" w:type="dxa"/>
           </w:tcPr>
           <w:p>
             <w:pPr>
@@ -684,13 +740,13 @@
         <w:tc>
           <w:tcPr>
             <w:cnfStyle w:val="001000000000" w:firstRow="0" w:lastRow="0" w:firstColumn="1" w:lastColumn="0" w:oddVBand="0" w:evenVBand="0" w:oddHBand="0" w:evenHBand="0" w:firstRowFirstColumn="0" w:firstRowLastColumn="0" w:lastRowFirstColumn="0" w:lastRowLastColumn="0"/>
-            <w:tcW w:w="1050" w:type="dxa"/>
+            <w:tcW w:w="1654" w:type="dxa"/>
           </w:tcPr>
           <w:p/>
         </w:tc>
         <w:tc>
           <w:tcPr>
-            <w:tcW w:w="2783" w:type="dxa"/>
+            <w:tcW w:w="2584" w:type="dxa"/>
           </w:tcPr>
           <w:p>
             <w:pPr>
@@ -700,7 +756,8 @@
         </w:tc>
         <w:tc>
           <w:tcPr>
-            <w:tcW w:w="2839" w:type="dxa"/>
+            <w:tcW w:w="2630" w:type="dxa"/>
+            <w:gridSpan w:val="2"/>
           </w:tcPr>
           <w:p>
             <w:pPr>
@@ -710,7 +767,8 @@
         </w:tc>
         <w:tc>
           <w:tcPr>
-            <w:tcW w:w="823" w:type="dxa"/>
+            <w:tcW w:w="825" w:type="dxa"/>
+            <w:gridSpan w:val="2"/>
           </w:tcPr>
           <w:p>
             <w:pPr>
@@ -720,7 +778,7 @@
         </w:tc>
         <w:tc>
           <w:tcPr>
-            <w:tcW w:w="3110" w:type="dxa"/>
+            <w:tcW w:w="2912" w:type="dxa"/>
           </w:tcPr>
           <w:p>
             <w:pPr>
@@ -730,7 +788,10 @@
         </w:tc>
       </w:tr>
     </w:tbl>
-    <w:p/>
+    <w:p>
+      <w:bookmarkStart w:id="0" w:name="_GoBack"/>
+      <w:bookmarkEnd w:id="0"/>
+    </w:p>
     <w:sectPr>
       <w:headerReference w:type="even" r:id="rId6"/>
       <w:headerReference w:type="default" r:id="rId7"/>

</xml_diff>